<commit_message>
Modularised the solution to aid maintainability
</commit_message>
<xml_diff>
--- a/docs/CMRT Technical Design_CR.docx
+++ b/docs/CMRT Technical Design_CR.docx
@@ -5087,10 +5087,10 @@
       <w:bookmarkEnd w:id="14"/>
       <w:bookmarkEnd w:id="15"/>
     </w:p>
-    <w:bookmarkStart w:id="16" w:name="_Toc469472315" w:displacedByCustomXml="next"/>
-    <w:bookmarkStart w:id="17" w:name="_Toc477831217" w:displacedByCustomXml="next"/>
-    <w:bookmarkStart w:id="18" w:name="_Toc98822428" w:displacedByCustomXml="next"/>
-    <w:bookmarkStart w:id="19" w:name="_Toc109625348" w:displacedByCustomXml="next"/>
+    <w:bookmarkStart w:id="16" w:name="_Toc109625348" w:displacedByCustomXml="next"/>
+    <w:bookmarkStart w:id="17" w:name="_Toc98822428" w:displacedByCustomXml="next"/>
+    <w:bookmarkStart w:id="18" w:name="_Toc477831217" w:displacedByCustomXml="next"/>
+    <w:bookmarkStart w:id="19" w:name="_Toc469472315" w:displacedByCustomXml="next"/>
     <w:sdt>
       <w:sdtPr>
         <w:rPr>
@@ -11073,14 +11073,66 @@
         <w:rPr>
           <w:lang w:val="en-IE"/>
         </w:rPr>
-        <w:t>CMRT data file sources are transferred to the Oracle Big Data Appliance (BDA).  Using the scripting language Python, the BDA parses the TVA (XML) and Ditto (Ditto) to produce 9 CSV files</w:t>
+        <w:t xml:space="preserve">CMRT data file sources are transferred to the Oracle Big Data Appliance (BDA).  Using the scripting language Python, the BDA parses the TVA (XML) and Ditto (Ditto) to produce </w:t>
       </w:r>
       <w:r>
         <w:rPr>
           <w:lang w:val="en-IE"/>
         </w:rPr>
-        <w:t>.  These files are transferred the Corporate ftp server</w:t>
-      </w:r>
+        <w:t>10</w:t>
+      </w:r>
+      <w:r>
+        <w:rPr>
+          <w:lang w:val="en-IE"/>
+        </w:rPr>
+        <w:t xml:space="preserve"> CSV files</w:t>
+      </w:r>
+      <w:r>
+        <w:rPr>
+          <w:lang w:val="en-IE"/>
+        </w:rPr>
+        <w:t xml:space="preserve">.  These files are </w:t>
+      </w:r>
+      <w:r>
+        <w:rPr>
+          <w:lang w:val="en-IE"/>
+        </w:rPr>
+        <w:t xml:space="preserve">then compressed and </w:t>
+      </w:r>
+      <w:r>
+        <w:rPr>
+          <w:lang w:val="en-IE"/>
+        </w:rPr>
+        <w:t xml:space="preserve">transferred the </w:t>
+      </w:r>
+      <w:proofErr w:type="gramStart"/>
+      <w:r>
+        <w:rPr>
+          <w:lang w:val="en-IE"/>
+        </w:rPr>
+        <w:t>Corporate</w:t>
+      </w:r>
+      <w:proofErr w:type="gramEnd"/>
+      <w:r>
+        <w:rPr>
+          <w:lang w:val="en-IE"/>
+        </w:rPr>
+        <w:t xml:space="preserve"> ftp server</w:t>
+      </w:r>
+      <w:r>
+        <w:rPr>
+          <w:lang w:val="en-IE"/>
+        </w:rPr>
+        <w:t xml:space="preserve"> along with a flag file, ready to be processed by </w:t>
+      </w:r>
+      <w:proofErr w:type="spellStart"/>
+      <w:r>
+        <w:rPr>
+          <w:lang w:val="en-IE"/>
+        </w:rPr>
+        <w:t>Informatica</w:t>
+      </w:r>
+      <w:proofErr w:type="spellEnd"/>
       <w:r>
         <w:rPr>
           <w:lang w:val="en-IE"/>
@@ -12286,7 +12338,13 @@
         <w:rPr>
           <w:lang w:val="en-GB" w:eastAsia="en-GB"/>
         </w:rPr>
-        <w:t xml:space="preserve">This file contains the details of all the associated genres and sub genres for a piece of content. The genres are taken from the &lt;Genre&gt; XML tag, </w:t>
+        <w:t>The Content Genre</w:t>
+      </w:r>
+      <w:r>
+        <w:rPr>
+          <w:lang w:val="en-GB" w:eastAsia="en-GB"/>
+        </w:rPr>
+        <w:t xml:space="preserve"> file contains the details of all the associated genres and sub genres for a piece of content. The genres are taken from the &lt;Genre&gt; XML tag, </w:t>
       </w:r>
       <w:proofErr w:type="spellStart"/>
       <w:r>
@@ -12699,7 +12757,13 @@
         <w:rPr>
           <w:lang w:val="en-GB" w:eastAsia="en-GB"/>
         </w:rPr>
-        <w:t>This file contains the details of all the associated keywords for a piece of content. The keywords are taken from the &lt;Keyword&gt; XML tag.</w:t>
+        <w:t>The Content Keyword</w:t>
+      </w:r>
+      <w:r>
+        <w:rPr>
+          <w:lang w:val="en-GB" w:eastAsia="en-GB"/>
+        </w:rPr>
+        <w:t xml:space="preserve"> file contains the details of all the associated keywords for a piece of content. The keywords are taken from the &lt;Keyword&gt; XML tag.</w:t>
       </w:r>
     </w:p>
     <w:p>
@@ -12935,7 +12999,13 @@
         <w:rPr>
           <w:lang w:val="en-GB" w:eastAsia="en-GB"/>
         </w:rPr>
-        <w:t>This file contains the details of all the associated credits for a piece of content. The credits are taken from the &lt;</w:t>
+        <w:t>The Content Credit</w:t>
+      </w:r>
+      <w:r>
+        <w:rPr>
+          <w:lang w:val="en-GB" w:eastAsia="en-GB"/>
+        </w:rPr>
+        <w:t xml:space="preserve"> file contains the details of all the associated credits for a piece of content. The credits are taken from the &lt;</w:t>
       </w:r>
       <w:proofErr w:type="spellStart"/>
       <w:r>
@@ -13294,7 +13364,13 @@
         <w:rPr>
           <w:lang w:val="en-GB" w:eastAsia="en-GB"/>
         </w:rPr>
-        <w:t>This file contains the details of all the associated synopsis for a piece of content. The synopsis are taken from the &lt;Synopsis&gt; XML tag. The synopsis have three different types, short, medium or long. This is identified using the length attribute.</w:t>
+        <w:t>The Content Synopsis</w:t>
+      </w:r>
+      <w:r>
+        <w:rPr>
+          <w:lang w:val="en-GB" w:eastAsia="en-GB"/>
+        </w:rPr>
+        <w:t xml:space="preserve"> file contains the details of all the associated synopsis for a piece of content. The synopsis are taken from the &lt;Synopsis&gt; XML tag. The synopsis have three different types, short, medium or long. This is identified using the length attribute.</w:t>
       </w:r>
     </w:p>
     <w:p>
@@ -13616,7 +13692,25 @@
         <w:rPr>
           <w:lang w:val="en-GB" w:eastAsia="en-GB"/>
         </w:rPr>
-        <w:t xml:space="preserve">This files contains the details of the associated content certification or parental guidance for a given piece of content. This is don’t by using the </w:t>
+        <w:t>The Content Certification</w:t>
+      </w:r>
+      <w:r>
+        <w:rPr>
+          <w:lang w:val="en-GB" w:eastAsia="en-GB"/>
+        </w:rPr>
+        <w:t xml:space="preserve"> file contains the details of the associated content certification or parental guidance for a given</w:t>
+      </w:r>
+      <w:r>
+        <w:rPr>
+          <w:lang w:val="en-GB" w:eastAsia="en-GB"/>
+        </w:rPr>
+        <w:t xml:space="preserve"> piece of content. This is done</w:t>
+      </w:r>
+      <w:r>
+        <w:rPr>
+          <w:lang w:val="en-GB" w:eastAsia="en-GB"/>
+        </w:rPr>
+        <w:t xml:space="preserve"> by using the </w:t>
       </w:r>
       <w:proofErr w:type="spellStart"/>
       <w:r>
@@ -14056,7 +14150,6 @@
         </w:tc>
       </w:tr>
     </w:tbl>
-    <w:p/>
     <w:p>
       <w:pPr>
         <w:spacing w:after="0" w:line="240" w:lineRule="auto"/>
@@ -14069,9 +14162,6 @@
           <w:lang w:val="en-GB" w:eastAsia="en-GB"/>
         </w:rPr>
       </w:pPr>
-      <w:r>
-        <w:br w:type="page"/>
-      </w:r>
     </w:p>
     <w:p>
       <w:pPr>
@@ -14079,7 +14169,6 @@
       </w:pPr>
       <w:bookmarkStart w:id="35" w:name="_Toc446417346"/>
       <w:r>
-        <w:lastRenderedPageBreak/>
         <w:t>CMRT_content_distributor_CC_YYYY-MM-DD.csv</w:t>
       </w:r>
       <w:bookmarkEnd w:id="35"/>
@@ -14101,7 +14190,13 @@
         <w:rPr>
           <w:lang w:val="en-GB" w:eastAsia="en-GB"/>
         </w:rPr>
-        <w:t>This file contains the details of all the associated studio, broadcaster and channel for a piece of content. They are taken from the following tags:</w:t>
+        <w:t>The Content Distributor</w:t>
+      </w:r>
+      <w:r>
+        <w:rPr>
+          <w:lang w:val="en-GB" w:eastAsia="en-GB"/>
+        </w:rPr>
+        <w:t xml:space="preserve"> file contains the details of all the associated studio, broadcaster and channel for a piece of content. They are taken from the following tags:</w:t>
       </w:r>
     </w:p>
     <w:p>
@@ -14252,14 +14347,29 @@
     </w:p>
     <w:p>
       <w:pPr>
-        <w:rPr>
-          <w:lang w:val="en-GB" w:eastAsia="en-GB"/>
-        </w:rPr>
-      </w:pPr>
-      <w:r>
-        <w:rPr>
-          <w:lang w:val="en-GB" w:eastAsia="en-GB"/>
-        </w:rPr>
+        <w:spacing w:after="0" w:line="240" w:lineRule="auto"/>
+        <w:rPr>
+          <w:lang w:val="en-GB" w:eastAsia="en-GB"/>
+        </w:rPr>
+      </w:pPr>
+      <w:r>
+        <w:rPr>
+          <w:lang w:val="en-GB" w:eastAsia="en-GB"/>
+        </w:rPr>
+        <w:br w:type="page"/>
+      </w:r>
+    </w:p>
+    <w:p>
+      <w:pPr>
+        <w:rPr>
+          <w:lang w:val="en-GB" w:eastAsia="en-GB"/>
+        </w:rPr>
+      </w:pPr>
+      <w:r>
+        <w:rPr>
+          <w:lang w:val="en-GB" w:eastAsia="en-GB"/>
+        </w:rPr>
+        <w:lastRenderedPageBreak/>
         <w:t>The file output is in the following format:</w:t>
       </w:r>
     </w:p>
@@ -14567,15 +14677,20 @@
         <w:rPr>
           <w:lang w:val="en-GB" w:eastAsia="en-GB"/>
         </w:rPr>
-        <w:t>This file contains the details of all the associated start time and end time for a piece of content.</w:t>
-      </w:r>
-    </w:p>
-    <w:p>
-      <w:pPr>
-        <w:rPr>
-          <w:lang w:val="en-GB" w:eastAsia="en-GB"/>
-        </w:rPr>
-      </w:pPr>
+        <w:t>The Content Schedule</w:t>
+      </w:r>
+      <w:r>
+        <w:rPr>
+          <w:lang w:val="en-GB" w:eastAsia="en-GB"/>
+        </w:rPr>
+        <w:t xml:space="preserve"> file contains the details of all the associated start time and end time for a piece of content.</w:t>
+      </w:r>
+      <w:r>
+        <w:rPr>
+          <w:lang w:val="en-GB" w:eastAsia="en-GB"/>
+        </w:rPr>
+        <w:t xml:space="preserve"> </w:t>
+      </w:r>
       <w:r>
         <w:rPr>
           <w:lang w:val="en-GB" w:eastAsia="en-GB"/>
@@ -14793,11 +14908,24 @@
           <w:lang w:val="en-GB" w:eastAsia="en-GB"/>
         </w:rPr>
       </w:pPr>
-      <w:r>
-        <w:rPr>
-          <w:lang w:val="en-GB" w:eastAsia="en-GB"/>
-        </w:rPr>
-        <w:t>This file contains the details of whether or a not a given piece of content was available on a given system at any time. The following systems are catered for:</w:t>
+    </w:p>
+    <w:p>
+      <w:pPr>
+        <w:rPr>
+          <w:lang w:val="en-GB" w:eastAsia="en-GB"/>
+        </w:rPr>
+      </w:pPr>
+      <w:r>
+        <w:rPr>
+          <w:lang w:val="en-GB" w:eastAsia="en-GB"/>
+        </w:rPr>
+        <w:t>The Content Availability</w:t>
+      </w:r>
+      <w:r>
+        <w:rPr>
+          <w:lang w:val="en-GB" w:eastAsia="en-GB"/>
+        </w:rPr>
+        <w:t xml:space="preserve"> file contains the details of whether or a not a given piece of content was available on a given system at any time. The following systems are catered for:</w:t>
       </w:r>
     </w:p>
     <w:p>
@@ -15234,7 +15362,6 @@
               <w:rPr>
                 <w:lang w:val="en-GB" w:eastAsia="en-GB"/>
               </w:rPr>
-              <w:lastRenderedPageBreak/>
               <w:t>state</w:t>
             </w:r>
           </w:p>
@@ -16262,8 +16389,6 @@
               </w:rPr>
               <w:t>"</w:t>
             </w:r>
-            <w:bookmarkStart w:id="41" w:name="_GoBack"/>
-            <w:bookmarkEnd w:id="41"/>
           </w:p>
         </w:tc>
         <w:tc>
@@ -18077,7 +18202,15 @@
         <w:rPr>
           <w:lang w:val="en-GB" w:eastAsia="en-GB"/>
         </w:rPr>
-        <w:t>months worth</w:t>
+        <w:t>mont</w:t>
+      </w:r>
+      <w:bookmarkStart w:id="41" w:name="_GoBack"/>
+      <w:bookmarkEnd w:id="41"/>
+      <w:r>
+        <w:rPr>
+          <w:lang w:val="en-GB" w:eastAsia="en-GB"/>
+        </w:rPr>
+        <w:t>hs worth</w:t>
       </w:r>
       <w:proofErr w:type="spellEnd"/>
       <w:r>
@@ -18750,13 +18883,7 @@
         <w:rPr>
           <w:lang w:val="en-GB" w:eastAsia="en-GB"/>
         </w:rPr>
-        <w:t>Fact CMRT Availability</w:t>
-      </w:r>
-      <w:r>
-        <w:rPr>
-          <w:lang w:val="en-GB" w:eastAsia="en-GB"/>
-        </w:rPr>
-        <w:t xml:space="preserve"> W</w:t>
+        <w:t>Fact CMRT Availability W</w:t>
       </w:r>
     </w:p>
     <w:p>
@@ -18774,13 +18901,7 @@
         <w:rPr>
           <w:lang w:val="en-GB" w:eastAsia="en-GB"/>
         </w:rPr>
-        <w:t>Fact CMRT Availability</w:t>
-      </w:r>
-      <w:r>
-        <w:rPr>
-          <w:lang w:val="en-GB" w:eastAsia="en-GB"/>
-        </w:rPr>
-        <w:t xml:space="preserve"> M</w:t>
+        <w:t>Fact CMRT Availability M</w:t>
       </w:r>
     </w:p>
     <w:p>
@@ -19031,31 +19152,7 @@
               <w:rPr>
                 <w:lang w:val="en-GB" w:eastAsia="en-GB"/>
               </w:rPr>
-              <w:t># of Assets (</w:t>
-            </w:r>
-            <w:r>
-              <w:rPr>
-                <w:lang w:val="en-GB" w:eastAsia="en-GB"/>
-              </w:rPr>
-              <w:t>Long</w:t>
-            </w:r>
-            <w:r>
-              <w:rPr>
-                <w:lang w:val="en-GB" w:eastAsia="en-GB"/>
-              </w:rPr>
-              <w:t xml:space="preserve"> &lt;= </w:t>
-            </w:r>
-            <w:r>
-              <w:rPr>
-                <w:lang w:val="en-GB" w:eastAsia="en-GB"/>
-              </w:rPr>
-              <w:t>Medium</w:t>
-            </w:r>
-            <w:r>
-              <w:rPr>
-                <w:lang w:val="en-GB" w:eastAsia="en-GB"/>
-              </w:rPr>
-              <w:t xml:space="preserve"> Synopsis)</w:t>
+              <w:t># of Assets (Long &lt;= Medium Synopsis)</w:t>
             </w:r>
           </w:p>
         </w:tc>
@@ -19074,19 +19171,7 @@
               <w:rPr>
                 <w:lang w:val="en-GB" w:eastAsia="en-GB"/>
               </w:rPr>
-              <w:t xml:space="preserve">The number of assets where the length of the medium synopsis is greater than or equal to the length of the </w:t>
-            </w:r>
-            <w:r>
-              <w:rPr>
-                <w:lang w:val="en-GB" w:eastAsia="en-GB"/>
-              </w:rPr>
-              <w:t>long</w:t>
-            </w:r>
-            <w:r>
-              <w:rPr>
-                <w:lang w:val="en-GB" w:eastAsia="en-GB"/>
-              </w:rPr>
-              <w:t xml:space="preserve"> synopsis. This is split by the dimensions/attributes that are in the particular OBIEE report.</w:t>
+              <w:t>The number of assets where the length of the medium synopsis is greater than or equal to the length of the long synopsis. This is split by the dimensions/attributes that are in the particular OBIEE report.</w:t>
             </w:r>
           </w:p>
         </w:tc>
@@ -19129,13 +19214,7 @@
               <w:rPr>
                 <w:lang w:val="en-GB" w:eastAsia="en-GB"/>
               </w:rPr>
-              <w:t>The number of assets split by the dimensions/attributes that are in the particular OBIEE report.</w:t>
-            </w:r>
-            <w:r>
-              <w:rPr>
-                <w:lang w:val="en-GB" w:eastAsia="en-GB"/>
-              </w:rPr>
-              <w:t xml:space="preserve"> This </w:t>
+              <w:t xml:space="preserve">The number of assets split by the dimensions/attributes that are in the particular OBIEE report. This </w:t>
             </w:r>
             <w:proofErr w:type="spellStart"/>
             <w:r>
@@ -25212,19 +25291,7 @@
         <w:rPr>
           <w:lang w:val="en-GB" w:eastAsia="en-GB"/>
         </w:rPr>
-        <w:t xml:space="preserve"> - </w:t>
-      </w:r>
-      <w:r>
-        <w:rPr>
-          <w:lang w:val="en-GB" w:eastAsia="en-GB"/>
-        </w:rPr>
-        <w:t>this contains the standard set of pro</w:t>
-      </w:r>
-      <w:r>
-        <w:rPr>
-          <w:lang w:val="en-GB" w:eastAsia="en-GB"/>
-        </w:rPr>
-        <w:t>mpts plus a prompt for the Date</w:t>
+        <w:t xml:space="preserve"> - this contains the standard set of prompts plus a prompt for the Date</w:t>
       </w:r>
     </w:p>
     <w:p>
@@ -25798,7 +25865,7 @@
                       <a:effectLst/>
                       <a:extLst>
                         <a:ext uri="{91240B29-F687-4f45-9708-019B960494DF}">
-                          <a14:hiddenLine xmlns:a14="http://schemas.microsoft.com/office/drawing/2010/main" xmlns:w="http://schemas.openxmlformats.org/wordprocessingml/2006/main" xmlns:w10="urn:schemas-microsoft-com:office:word" xmlns:v="urn:schemas-microsoft-com:vml" xmlns:o="urn:schemas-microsoft-com:office:office" xmlns:mv="urn:schemas-microsoft-com:mac:vml" xmlns:mo="http://schemas.microsoft.com/office/mac/office/2008/main" xmlns="" w="9525">
+                          <a14:hiddenLine xmlns="" xmlns:mo="http://schemas.microsoft.com/office/mac/office/2008/main" xmlns:mv="urn:schemas-microsoft-com:mac:vml" xmlns:o="urn:schemas-microsoft-com:office:office" xmlns:v="urn:schemas-microsoft-com:vml" xmlns:w10="urn:schemas-microsoft-com:office:word" xmlns:w="http://schemas.openxmlformats.org/wordprocessingml/2006/main" xmlns:a14="http://schemas.microsoft.com/office/drawing/2010/main" w="9525">
                             <a:solidFill>
                               <a:srgbClr val="4A7EBB"/>
                             </a:solidFill>
@@ -25808,7 +25875,7 @@
                           </a14:hiddenLine>
                         </a:ext>
                         <a:ext uri="{AF507438-7753-43e0-B8FC-AC1667EBCBE1}">
-                          <a14:hiddenEffects xmlns:a14="http://schemas.microsoft.com/office/drawing/2010/main" xmlns:w="http://schemas.openxmlformats.org/wordprocessingml/2006/main" xmlns:w10="urn:schemas-microsoft-com:office:word" xmlns:v="urn:schemas-microsoft-com:vml" xmlns:o="urn:schemas-microsoft-com:office:office" xmlns:mv="urn:schemas-microsoft-com:mac:vml" xmlns:mo="http://schemas.microsoft.com/office/mac/office/2008/main" xmlns="">
+                          <a14:hiddenEffects xmlns="" xmlns:mo="http://schemas.microsoft.com/office/mac/office/2008/main" xmlns:mv="urn:schemas-microsoft-com:mac:vml" xmlns:o="urn:schemas-microsoft-com:office:office" xmlns:v="urn:schemas-microsoft-com:vml" xmlns:w10="urn:schemas-microsoft-com:office:word" xmlns:w="http://schemas.openxmlformats.org/wordprocessingml/2006/main" xmlns:a14="http://schemas.microsoft.com/office/drawing/2010/main">
                             <a:effectLst>
                               <a:outerShdw blurRad="40000" dist="23000" dir="5400000" rotWithShape="0">
                                 <a:srgbClr val="808080">
@@ -25879,7 +25946,7 @@
         <w:color w:val="FFFFFF"/>
         <w:sz w:val="24"/>
       </w:rPr>
-      <w:t>28</w:t>
+      <w:t>9</w:t>
     </w:r>
     <w:r>
       <w:rPr>
@@ -26103,7 +26170,7 @@
 
 <file path=word/numbering.xml><?xml version="1.0" encoding="utf-8"?>
 <w:numbering xmlns:wpc="http://schemas.microsoft.com/office/word/2010/wordprocessingCanvas" xmlns:mc="http://schemas.openxmlformats.org/markup-compatibility/2006" xmlns:o="urn:schemas-microsoft-com:office:office" xmlns:r="http://schemas.openxmlformats.org/officeDocument/2006/relationships" xmlns:m="http://schemas.openxmlformats.org/officeDocument/2006/math" xmlns:v="urn:schemas-microsoft-com:vml" xmlns:wp14="http://schemas.microsoft.com/office/word/2010/wordprocessingDrawing" xmlns:wp="http://schemas.openxmlformats.org/drawingml/2006/wordprocessingDrawing" xmlns:w10="urn:schemas-microsoft-com:office:word" xmlns:w="http://schemas.openxmlformats.org/wordprocessingml/2006/main" xmlns:w14="http://schemas.microsoft.com/office/word/2010/wordml" xmlns:w15="http://schemas.microsoft.com/office/word/2012/wordml" xmlns:wpg="http://schemas.microsoft.com/office/word/2010/wordprocessingGroup" xmlns:wpi="http://schemas.microsoft.com/office/word/2010/wordprocessingInk" xmlns:wne="http://schemas.microsoft.com/office/word/2006/wordml" xmlns:wps="http://schemas.microsoft.com/office/word/2010/wordprocessingShape" mc:Ignorable="w14 w15 wp14">
-  <w:abstractNum w:abstractNumId="0">
+  <w:abstractNum w:abstractNumId="0" w15:restartNumberingAfterBreak="0">
     <w:nsid w:val="00363BAA"/>
     <w:multiLevelType w:val="multilevel"/>
     <w:tmpl w:val="8F0E79DA"/>
@@ -26189,7 +26256,7 @@
       </w:pPr>
     </w:lvl>
   </w:abstractNum>
-  <w:abstractNum w:abstractNumId="1">
+  <w:abstractNum w:abstractNumId="1" w15:restartNumberingAfterBreak="0">
     <w:nsid w:val="072D0C8C"/>
     <w:multiLevelType w:val="hybridMultilevel"/>
     <w:tmpl w:val="26620A3E"/>
@@ -26278,7 +26345,7 @@
       </w:pPr>
     </w:lvl>
   </w:abstractNum>
-  <w:abstractNum w:abstractNumId="2">
+  <w:abstractNum w:abstractNumId="2" w15:restartNumberingAfterBreak="0">
     <w:nsid w:val="09077D49"/>
     <w:multiLevelType w:val="hybridMultilevel"/>
     <w:tmpl w:val="3620DF3E"/>
@@ -26364,7 +26431,7 @@
       </w:pPr>
     </w:lvl>
   </w:abstractNum>
-  <w:abstractNum w:abstractNumId="3">
+  <w:abstractNum w:abstractNumId="3" w15:restartNumberingAfterBreak="0">
     <w:nsid w:val="0CF30428"/>
     <w:multiLevelType w:val="singleLevel"/>
     <w:tmpl w:val="D3A2978E"/>
@@ -26384,7 +26451,7 @@
       </w:rPr>
     </w:lvl>
   </w:abstractNum>
-  <w:abstractNum w:abstractNumId="4">
+  <w:abstractNum w:abstractNumId="4" w15:restartNumberingAfterBreak="0">
     <w:nsid w:val="1129043F"/>
     <w:multiLevelType w:val="hybridMultilevel"/>
     <w:tmpl w:val="42D6758A"/>
@@ -26496,7 +26563,7 @@
       </w:rPr>
     </w:lvl>
   </w:abstractNum>
-  <w:abstractNum w:abstractNumId="5">
+  <w:abstractNum w:abstractNumId="5" w15:restartNumberingAfterBreak="0">
     <w:nsid w:val="11DD7BAC"/>
     <w:multiLevelType w:val="hybridMultilevel"/>
     <w:tmpl w:val="A6E63294"/>
@@ -26609,7 +26676,7 @@
       </w:rPr>
     </w:lvl>
   </w:abstractNum>
-  <w:abstractNum w:abstractNumId="6">
+  <w:abstractNum w:abstractNumId="6" w15:restartNumberingAfterBreak="0">
     <w:nsid w:val="1C953EA2"/>
     <w:multiLevelType w:val="hybridMultilevel"/>
     <w:tmpl w:val="DEA84EB8"/>
@@ -26698,7 +26765,7 @@
       </w:pPr>
     </w:lvl>
   </w:abstractNum>
-  <w:abstractNum w:abstractNumId="7">
+  <w:abstractNum w:abstractNumId="7" w15:restartNumberingAfterBreak="0">
     <w:nsid w:val="23D14F10"/>
     <w:multiLevelType w:val="hybridMultilevel"/>
     <w:tmpl w:val="9E0A61C0"/>
@@ -26811,7 +26878,7 @@
       </w:rPr>
     </w:lvl>
   </w:abstractNum>
-  <w:abstractNum w:abstractNumId="8">
+  <w:abstractNum w:abstractNumId="8" w15:restartNumberingAfterBreak="0">
     <w:nsid w:val="2728619B"/>
     <w:multiLevelType w:val="singleLevel"/>
     <w:tmpl w:val="AA9EE46A"/>
@@ -26828,7 +26895,7 @@
       </w:pPr>
     </w:lvl>
   </w:abstractNum>
-  <w:abstractNum w:abstractNumId="9">
+  <w:abstractNum w:abstractNumId="9" w15:restartNumberingAfterBreak="0">
     <w:nsid w:val="27DC6BF1"/>
     <w:multiLevelType w:val="hybridMultilevel"/>
     <w:tmpl w:val="B866CB46"/>
@@ -26941,7 +27008,7 @@
       </w:rPr>
     </w:lvl>
   </w:abstractNum>
-  <w:abstractNum w:abstractNumId="10">
+  <w:abstractNum w:abstractNumId="10" w15:restartNumberingAfterBreak="0">
     <w:nsid w:val="2C99321A"/>
     <w:multiLevelType w:val="hybridMultilevel"/>
     <w:tmpl w:val="B734C454"/>
@@ -27027,7 +27094,7 @@
       </w:pPr>
     </w:lvl>
   </w:abstractNum>
-  <w:abstractNum w:abstractNumId="11">
+  <w:abstractNum w:abstractNumId="11" w15:restartNumberingAfterBreak="0">
     <w:nsid w:val="321758D6"/>
     <w:multiLevelType w:val="hybridMultilevel"/>
     <w:tmpl w:val="E42C06AA"/>
@@ -27140,7 +27207,7 @@
       </w:rPr>
     </w:lvl>
   </w:abstractNum>
-  <w:abstractNum w:abstractNumId="12">
+  <w:abstractNum w:abstractNumId="12" w15:restartNumberingAfterBreak="0">
     <w:nsid w:val="328E3495"/>
     <w:multiLevelType w:val="hybridMultilevel"/>
     <w:tmpl w:val="FCEEEA28"/>
@@ -27253,7 +27320,7 @@
       </w:rPr>
     </w:lvl>
   </w:abstractNum>
-  <w:abstractNum w:abstractNumId="13">
+  <w:abstractNum w:abstractNumId="13" w15:restartNumberingAfterBreak="0">
     <w:nsid w:val="3EEB1023"/>
     <w:multiLevelType w:val="hybridMultilevel"/>
     <w:tmpl w:val="8F0E79DA"/>
@@ -27339,7 +27406,7 @@
       </w:pPr>
     </w:lvl>
   </w:abstractNum>
-  <w:abstractNum w:abstractNumId="14">
+  <w:abstractNum w:abstractNumId="14" w15:restartNumberingAfterBreak="0">
     <w:nsid w:val="45EA559E"/>
     <w:multiLevelType w:val="singleLevel"/>
     <w:tmpl w:val="FFE6DBBE"/>
@@ -27360,7 +27427,7 @@
       </w:rPr>
     </w:lvl>
   </w:abstractNum>
-  <w:abstractNum w:abstractNumId="15">
+  <w:abstractNum w:abstractNumId="15" w15:restartNumberingAfterBreak="0">
     <w:nsid w:val="4FFD69F7"/>
     <w:multiLevelType w:val="hybridMultilevel"/>
     <w:tmpl w:val="8F0E79DA"/>
@@ -27446,7 +27513,7 @@
       </w:pPr>
     </w:lvl>
   </w:abstractNum>
-  <w:abstractNum w:abstractNumId="16">
+  <w:abstractNum w:abstractNumId="16" w15:restartNumberingAfterBreak="0">
     <w:nsid w:val="54F03471"/>
     <w:multiLevelType w:val="hybridMultilevel"/>
     <w:tmpl w:val="34503D8E"/>
@@ -27559,7 +27626,7 @@
       </w:rPr>
     </w:lvl>
   </w:abstractNum>
-  <w:abstractNum w:abstractNumId="17">
+  <w:abstractNum w:abstractNumId="17" w15:restartNumberingAfterBreak="0">
     <w:nsid w:val="56500EF7"/>
     <w:multiLevelType w:val="singleLevel"/>
     <w:tmpl w:val="209EBE22"/>
@@ -27579,7 +27646,7 @@
       </w:rPr>
     </w:lvl>
   </w:abstractNum>
-  <w:abstractNum w:abstractNumId="18">
+  <w:abstractNum w:abstractNumId="18" w15:restartNumberingAfterBreak="0">
     <w:nsid w:val="5A554B25"/>
     <w:multiLevelType w:val="hybridMultilevel"/>
     <w:tmpl w:val="012A19FC"/>
@@ -27665,7 +27732,7 @@
       </w:pPr>
     </w:lvl>
   </w:abstractNum>
-  <w:abstractNum w:abstractNumId="19">
+  <w:abstractNum w:abstractNumId="19" w15:restartNumberingAfterBreak="0">
     <w:nsid w:val="5CB55BFC"/>
     <w:multiLevelType w:val="hybridMultilevel"/>
     <w:tmpl w:val="83608994"/>
@@ -27778,7 +27845,7 @@
       </w:rPr>
     </w:lvl>
   </w:abstractNum>
-  <w:abstractNum w:abstractNumId="20">
+  <w:abstractNum w:abstractNumId="20" w15:restartNumberingAfterBreak="0">
     <w:nsid w:val="77D215E3"/>
     <w:multiLevelType w:val="hybridMultilevel"/>
     <w:tmpl w:val="A52059F4"/>
@@ -27864,7 +27931,7 @@
       </w:pPr>
     </w:lvl>
   </w:abstractNum>
-  <w:abstractNum w:abstractNumId="21">
+  <w:abstractNum w:abstractNumId="21" w15:restartNumberingAfterBreak="0">
     <w:nsid w:val="7A822D0B"/>
     <w:multiLevelType w:val="hybridMultilevel"/>
     <w:tmpl w:val="67221310"/>
@@ -27977,7 +28044,7 @@
       </w:rPr>
     </w:lvl>
   </w:abstractNum>
-  <w:abstractNum w:abstractNumId="22">
+  <w:abstractNum w:abstractNumId="22" w15:restartNumberingAfterBreak="0">
     <w:nsid w:val="7DB2616F"/>
     <w:multiLevelType w:val="hybridMultilevel"/>
     <w:tmpl w:val="503C95BC"/>
@@ -29893,35 +29960,15 @@
 </file>
 
 <file path=customXml/item1.xml><?xml version="1.0" encoding="utf-8"?>
-<LongProperties xmlns="http://schemas.microsoft.com/office/2006/metadata/longProperties"/>
-</file>
-
-<file path=customXml/item2.xml><?xml version="1.0" encoding="utf-8"?>
 <?mso-contentType ?>
 <spe:Receivers xmlns:spe="http://schemas.microsoft.com/sharepoint/events"/>
 </file>
 
-<file path=customXml/item3.xml><?xml version="1.0" encoding="utf-8"?>
-<?mso-contentType ?>
-<SharedContentType xmlns="Microsoft.SharePoint.Taxonomy.ContentTypeSync" SourceId="a316b15f-2018-452a-b0ef-9c2c020bbd3a" ContentTypeId="0x0101" PreviousValue="false"/>
+<file path=customXml/item2.xml><?xml version="1.0" encoding="utf-8"?>
+<LongProperties xmlns="http://schemas.microsoft.com/office/2006/metadata/longProperties"/>
 </file>
 
-<file path=customXml/item4.xml><?xml version="1.0" encoding="utf-8"?>
-<p:properties xmlns:p="http://schemas.microsoft.com/office/2006/metadata/properties" xmlns:xsi="http://www.w3.org/2001/XMLSchema-instance" xmlns:pc="http://schemas.microsoft.com/office/infopath/2007/PartnerControls">
-  <documentManagement/>
-</p:properties>
-</file>
-
-<file path=customXml/item5.xml><?xml version="1.0" encoding="utf-8"?>
-<?mso-contentType ?>
-<FormTemplates xmlns="http://schemas.microsoft.com/sharepoint/v3/contenttype/forms">
-  <Display>DocumentLibraryForm</Display>
-  <Edit>DocumentLibraryForm</Edit>
-  <New>DocumentLibraryForm</New>
-</FormTemplates>
-</file>
-
-<file path=customXml/item6.xml><?xml version="1.0" encoding="utf-8"?>
+<file path=customXml/item3.xml><?xml version="1.0" encoding="utf-8"?>
 <ct:contentTypeSchema xmlns:ct="http://schemas.microsoft.com/office/2006/metadata/contentType" xmlns:ma="http://schemas.microsoft.com/office/2006/metadata/properties/metaAttributes" ct:_="" ma:_="" ma:contentTypeName="Document" ma:contentTypeID="0x01010044AA369C45F1134DB166A33FDEE99437" ma:contentTypeVersion="8" ma:contentTypeDescription="Create a new document." ma:contentTypeScope="" ma:versionID="3a6298990af48b93031a8981dbf2d3d3">
   <xsd:schema xmlns:xsd="http://www.w3.org/2001/XMLSchema" xmlns:xs="http://www.w3.org/2001/XMLSchema" xmlns:p="http://schemas.microsoft.com/office/2006/metadata/properties" xmlns:ns2="900fb94f-c89c-482b-9fd6-5e6152b90352" targetNamespace="http://schemas.microsoft.com/office/2006/metadata/properties" ma:root="true" ma:fieldsID="b4aba21e00f93ac0dc8d8505e35221f7" ns2:_="">
     <xsd:import namespace="900fb94f-c89c-482b-9fd6-5e6152b90352"/>
@@ -30066,11 +30113,39 @@
 </ct:contentTypeSchema>
 </file>
 
+<file path=customXml/item4.xml><?xml version="1.0" encoding="utf-8"?>
+<?mso-contentType ?>
+<FormTemplates xmlns="http://schemas.microsoft.com/sharepoint/v3/contenttype/forms">
+  <Display>DocumentLibraryForm</Display>
+  <Edit>DocumentLibraryForm</Edit>
+  <New>DocumentLibraryForm</New>
+</FormTemplates>
+</file>
+
+<file path=customXml/item5.xml><?xml version="1.0" encoding="utf-8"?>
+<p:properties xmlns:p="http://schemas.microsoft.com/office/2006/metadata/properties" xmlns:xsi="http://www.w3.org/2001/XMLSchema-instance" xmlns:pc="http://schemas.microsoft.com/office/infopath/2007/PartnerControls">
+  <documentManagement/>
+</p:properties>
+</file>
+
+<file path=customXml/item6.xml><?xml version="1.0" encoding="utf-8"?>
+<?mso-contentType ?>
+<SharedContentType xmlns="Microsoft.SharePoint.Taxonomy.ContentTypeSync" SourceId="a316b15f-2018-452a-b0ef-9c2c020bbd3a" ContentTypeId="0x0101" PreviousValue="false"/>
+</file>
+
 <file path=customXml/item7.xml><?xml version="1.0" encoding="utf-8"?>
 <b:Sources xmlns:b="http://schemas.openxmlformats.org/officeDocument/2006/bibliography" xmlns="http://schemas.openxmlformats.org/officeDocument/2006/bibliography" SelectedStyle="/APA.XSL" StyleName="APA"/>
 </file>
 
 <file path=customXml/itemProps1.xml><?xml version="1.0" encoding="utf-8"?>
+<ds:datastoreItem xmlns:ds="http://schemas.openxmlformats.org/officeDocument/2006/customXml" ds:itemID="{3AD82069-4F8F-4CAC-8741-EF8D1FC6480D}">
+  <ds:schemaRefs>
+    <ds:schemaRef ds:uri="http://schemas.microsoft.com/sharepoint/events"/>
+  </ds:schemaRefs>
+</ds:datastoreItem>
+</file>
+
+<file path=customXml/itemProps2.xml><?xml version="1.0" encoding="utf-8"?>
 <ds:datastoreItem xmlns:ds="http://schemas.openxmlformats.org/officeDocument/2006/customXml" ds:itemID="{45E29016-3D36-45B7-B144-4A731203A6C1}">
   <ds:schemaRefs>
     <ds:schemaRef ds:uri="http://schemas.microsoft.com/office/2006/metadata/longProperties"/>
@@ -30078,40 +30153,7 @@
 </ds:datastoreItem>
 </file>
 
-<file path=customXml/itemProps2.xml><?xml version="1.0" encoding="utf-8"?>
-<ds:datastoreItem xmlns:ds="http://schemas.openxmlformats.org/officeDocument/2006/customXml" ds:itemID="{3AD82069-4F8F-4CAC-8741-EF8D1FC6480D}">
-  <ds:schemaRefs>
-    <ds:schemaRef ds:uri="http://schemas.microsoft.com/sharepoint/events"/>
-  </ds:schemaRefs>
-</ds:datastoreItem>
-</file>
-
 <file path=customXml/itemProps3.xml><?xml version="1.0" encoding="utf-8"?>
-<ds:datastoreItem xmlns:ds="http://schemas.openxmlformats.org/officeDocument/2006/customXml" ds:itemID="{12A7ADB8-E80D-4C73-9CF8-9C2302633DBE}">
-  <ds:schemaRefs>
-    <ds:schemaRef ds:uri="Microsoft.SharePoint.Taxonomy.ContentTypeSync"/>
-  </ds:schemaRefs>
-</ds:datastoreItem>
-</file>
-
-<file path=customXml/itemProps4.xml><?xml version="1.0" encoding="utf-8"?>
-<ds:datastoreItem xmlns:ds="http://schemas.openxmlformats.org/officeDocument/2006/customXml" ds:itemID="{DE0428B8-5FBC-4049-A1D7-51725916F9A0}">
-  <ds:schemaRefs>
-    <ds:schemaRef ds:uri="http://schemas.microsoft.com/office/2006/metadata/properties"/>
-    <ds:schemaRef ds:uri="http://schemas.microsoft.com/office/infopath/2007/PartnerControls"/>
-  </ds:schemaRefs>
-</ds:datastoreItem>
-</file>
-
-<file path=customXml/itemProps5.xml><?xml version="1.0" encoding="utf-8"?>
-<ds:datastoreItem xmlns:ds="http://schemas.openxmlformats.org/officeDocument/2006/customXml" ds:itemID="{EA535731-74B9-40FF-A73B-77D0028218D2}">
-  <ds:schemaRefs>
-    <ds:schemaRef ds:uri="http://schemas.microsoft.com/sharepoint/v3/contenttype/forms"/>
-  </ds:schemaRefs>
-</ds:datastoreItem>
-</file>
-
-<file path=customXml/itemProps6.xml><?xml version="1.0" encoding="utf-8"?>
 <ds:datastoreItem xmlns:ds="http://schemas.openxmlformats.org/officeDocument/2006/customXml" ds:itemID="{EFC6BA1A-183B-40F6-B76B-520FDC49FCF6}">
   <ds:schemaRefs>
     <ds:schemaRef ds:uri="http://schemas.microsoft.com/office/2006/metadata/contentType"/>
@@ -30129,8 +30171,33 @@
 </ds:datastoreItem>
 </file>
 
+<file path=customXml/itemProps4.xml><?xml version="1.0" encoding="utf-8"?>
+<ds:datastoreItem xmlns:ds="http://schemas.openxmlformats.org/officeDocument/2006/customXml" ds:itemID="{EA535731-74B9-40FF-A73B-77D0028218D2}">
+  <ds:schemaRefs>
+    <ds:schemaRef ds:uri="http://schemas.microsoft.com/sharepoint/v3/contenttype/forms"/>
+  </ds:schemaRefs>
+</ds:datastoreItem>
+</file>
+
+<file path=customXml/itemProps5.xml><?xml version="1.0" encoding="utf-8"?>
+<ds:datastoreItem xmlns:ds="http://schemas.openxmlformats.org/officeDocument/2006/customXml" ds:itemID="{DE0428B8-5FBC-4049-A1D7-51725916F9A0}">
+  <ds:schemaRefs>
+    <ds:schemaRef ds:uri="http://schemas.microsoft.com/office/2006/metadata/properties"/>
+    <ds:schemaRef ds:uri="http://schemas.microsoft.com/office/infopath/2007/PartnerControls"/>
+  </ds:schemaRefs>
+</ds:datastoreItem>
+</file>
+
+<file path=customXml/itemProps6.xml><?xml version="1.0" encoding="utf-8"?>
+<ds:datastoreItem xmlns:ds="http://schemas.openxmlformats.org/officeDocument/2006/customXml" ds:itemID="{12A7ADB8-E80D-4C73-9CF8-9C2302633DBE}">
+  <ds:schemaRefs>
+    <ds:schemaRef ds:uri="Microsoft.SharePoint.Taxonomy.ContentTypeSync"/>
+  </ds:schemaRefs>
+</ds:datastoreItem>
+</file>
+
 <file path=customXml/itemProps7.xml><?xml version="1.0" encoding="utf-8"?>
-<ds:datastoreItem xmlns:ds="http://schemas.openxmlformats.org/officeDocument/2006/customXml" ds:itemID="{F816B29F-2E29-4C14-8AAC-9828447CFD9C}">
+<ds:datastoreItem xmlns:ds="http://schemas.openxmlformats.org/officeDocument/2006/customXml" ds:itemID="{689EB56A-1FA3-454D-A89B-0C0648FA093A}">
   <ds:schemaRefs>
     <ds:schemaRef ds:uri="http://schemas.openxmlformats.org/officeDocument/2006/bibliography"/>
   </ds:schemaRefs>

</xml_diff>